<commit_message>
Adicionar as Tecnologias de Banco de Dados
</commit_message>
<xml_diff>
--- a/Documentacao/Secção 5.4 - Tecnologias/5.4 Tecnologias.docx
+++ b/Documentacao/Secção 5.4 - Tecnologias/5.4 Tecnologias.docx
@@ -36,6 +36,8 @@
         </w:rPr>
         <w:t xml:space="preserve">Tecnologias  </w:t>
       </w:r>
+      <w:bookmarkStart w:id="2" w:name="_GoBack"/>
+      <w:bookmarkEnd w:id="2"/>
     </w:p>
     <w:p>
       <w:r>
@@ -73,18 +75,40 @@
         <w:t xml:space="preserve"> de Dados optamos por um</w:t>
       </w:r>
       <w:r>
-        <w:t xml:space="preserve"> SGBD </w:t>
-      </w:r>
-      <w:bookmarkStart w:id="2" w:name="_GoBack"/>
-      <w:bookmarkEnd w:id="2"/>
-      <w:r>
-        <w:t>relacional padrão SQL</w:t>
+        <w:t xml:space="preserve"> SGBD relacional padrão SQL</w:t>
       </w:r>
       <w:r>
         <w:t>,</w:t>
       </w:r>
       <w:r>
-        <w:t xml:space="preserve"> ainda a definir. </w:t>
+        <w:t xml:space="preserve"> </w:t>
+      </w:r>
+      <w:proofErr w:type="spellStart"/>
+      <w:r>
+        <w:t>PostgreSQL</w:t>
+      </w:r>
+      <w:proofErr w:type="spellEnd"/>
+      <w:r>
+        <w:t xml:space="preserve">. Utilizaremos o servidor de banco de dados em nuvem da Microsoft </w:t>
+      </w:r>
+      <w:proofErr w:type="spellStart"/>
+      <w:r>
+        <w:t>Azure</w:t>
+      </w:r>
+      <w:proofErr w:type="spellEnd"/>
+      <w:r>
+        <w:t xml:space="preserve"> e o ambiente de execução </w:t>
+      </w:r>
+      <w:proofErr w:type="spellStart"/>
+      <w:r>
+        <w:t>NodeJS</w:t>
+      </w:r>
+      <w:proofErr w:type="spellEnd"/>
+      <w:r>
+        <w:t>.</w:t>
+      </w:r>
+      <w:r>
+        <w:t xml:space="preserve"> </w:t>
       </w:r>
       <w:r>
         <w:t>Para planejamento,</w:t>
@@ -285,6 +309,7 @@
     <w:lsdException w:name="HTML Sample" w:semiHidden="1" w:unhideWhenUsed="1"/>
     <w:lsdException w:name="HTML Typewriter" w:semiHidden="1" w:unhideWhenUsed="1"/>
     <w:lsdException w:name="HTML Variable" w:semiHidden="1" w:unhideWhenUsed="1"/>
+    <w:lsdException w:name="Normal Table" w:semiHidden="1" w:unhideWhenUsed="1"/>
     <w:lsdException w:name="annotation subject" w:semiHidden="1" w:unhideWhenUsed="1"/>
     <w:lsdException w:name="No List" w:semiHidden="1" w:unhideWhenUsed="1"/>
     <w:lsdException w:name="Outline List 1" w:semiHidden="1" w:unhideWhenUsed="1"/>
@@ -330,9 +355,11 @@
     <w:lsdException w:name="Table Subtle 1" w:semiHidden="1" w:unhideWhenUsed="1"/>
     <w:lsdException w:name="Table Subtle 2" w:semiHidden="1" w:unhideWhenUsed="1"/>
     <w:lsdException w:name="Table Web 1" w:semiHidden="1" w:unhideWhenUsed="1"/>
+    <w:lsdException w:name="Table Web 2" w:semiHidden="1" w:unhideWhenUsed="1"/>
     <w:lsdException w:name="Table Web 3" w:semiHidden="1" w:unhideWhenUsed="1"/>
     <w:lsdException w:name="Balloon Text" w:semiHidden="1" w:unhideWhenUsed="1"/>
     <w:lsdException w:name="Table Grid" w:uiPriority="39"/>
+    <w:lsdException w:name="Table Theme" w:semiHidden="1" w:unhideWhenUsed="1"/>
     <w:lsdException w:name="Placeholder Text" w:semiHidden="1"/>
     <w:lsdException w:name="No Spacing" w:uiPriority="1" w:qFormat="1"/>
     <w:lsdException w:name="Light Shading" w:uiPriority="60"/>

</xml_diff>